<commit_message>
Instance vs local variables in Java.
</commit_message>
<xml_diff>
--- a/Java/Understanding Mutable.docx
+++ b/Java/Understanding Mutable.docx
@@ -17,23 +17,7 @@
           <w:bCs/>
           <w:lang w:val="en-US"/>
         </w:rPr>
-        <w:t>Understanding M</w:t>
-      </w:r>
-      <w:r>
-        <w:rPr>
-          <w:b/>
-          <w:bCs/>
-          <w:lang w:val="en-US"/>
-        </w:rPr>
-        <w:t xml:space="preserve">utable, </w:t>
-      </w:r>
-      <w:r>
-        <w:rPr>
-          <w:b/>
-          <w:bCs/>
-          <w:lang w:val="en-US"/>
-        </w:rPr>
-        <w:t>Unmodifiable</w:t>
+        <w:t>Understanding Mutable, Unmodifiable</w:t>
       </w:r>
       <w:r>
         <w:rPr>
@@ -116,23 +100,7 @@
           <w:bCs/>
           <w:lang w:val="en-US"/>
         </w:rPr>
-        <w:t xml:space="preserve">What </w:t>
-      </w:r>
-      <w:r>
-        <w:rPr>
-          <w:b/>
-          <w:bCs/>
-          <w:lang w:val="en-US"/>
-        </w:rPr>
-        <w:t>a</w:t>
-      </w:r>
-      <w:r>
-        <w:rPr>
-          <w:b/>
-          <w:bCs/>
-          <w:lang w:val="en-US"/>
-        </w:rPr>
-        <w:t>re Collections in Java?</w:t>
+        <w:t>What are Collections in Java?</w:t>
       </w:r>
     </w:p>
     <w:p>
@@ -151,26 +119,72 @@
     <w:p>
       <w:pPr>
         <w:rPr>
-          <w:b/>
-          <w:bCs/>
-          <w:lang w:val="en-US"/>
-        </w:rPr>
-      </w:pPr>
-      <w:r>
-        <w:rPr>
-          <w:b/>
-          <w:bCs/>
-          <w:lang w:val="en-US"/>
-        </w:rPr>
-        <w:t>Mutable c</w:t>
-      </w:r>
-      <w:r>
-        <w:rPr>
-          <w:b/>
-          <w:bCs/>
-          <w:lang w:val="en-US"/>
-        </w:rPr>
-        <w:t>ollections</w:t>
+          <w:lang w:val="en-US"/>
+        </w:rPr>
+      </w:pPr>
+      <w:r>
+        <w:rPr>
+          <w:noProof/>
+          <w:lang w:val="en-US"/>
+        </w:rPr>
+        <w:drawing>
+          <wp:inline distT="0" distB="0" distL="0" distR="0" wp14:anchorId="4C568176" wp14:editId="29F677B2">
+            <wp:extent cx="5943600" cy="2261235"/>
+            <wp:effectExtent l="0" t="0" r="0" b="0"/>
+            <wp:docPr id="766752616" name="Picture 4"/>
+            <wp:cNvGraphicFramePr>
+              <a:graphicFrameLocks xmlns:a="http://schemas.openxmlformats.org/drawingml/2006/main" noChangeAspect="1"/>
+            </wp:cNvGraphicFramePr>
+            <a:graphic xmlns:a="http://schemas.openxmlformats.org/drawingml/2006/main">
+              <a:graphicData uri="http://schemas.openxmlformats.org/drawingml/2006/picture">
+                <pic:pic xmlns:pic="http://schemas.openxmlformats.org/drawingml/2006/picture">
+                  <pic:nvPicPr>
+                    <pic:cNvPr id="766752616" name="Picture 766752616"/>
+                    <pic:cNvPicPr/>
+                  </pic:nvPicPr>
+                  <pic:blipFill>
+                    <a:blip r:embed="rId4" cstate="print">
+                      <a:extLst>
+                        <a:ext uri="{28A0092B-C50C-407E-A947-70E740481C1C}">
+                          <a14:useLocalDpi xmlns:a14="http://schemas.microsoft.com/office/drawing/2010/main" val="0"/>
+                        </a:ext>
+                      </a:extLst>
+                    </a:blip>
+                    <a:stretch>
+                      <a:fillRect/>
+                    </a:stretch>
+                  </pic:blipFill>
+                  <pic:spPr>
+                    <a:xfrm>
+                      <a:off x="0" y="0"/>
+                      <a:ext cx="5943600" cy="2261235"/>
+                    </a:xfrm>
+                    <a:prstGeom prst="rect">
+                      <a:avLst/>
+                    </a:prstGeom>
+                  </pic:spPr>
+                </pic:pic>
+              </a:graphicData>
+            </a:graphic>
+          </wp:inline>
+        </w:drawing>
+      </w:r>
+    </w:p>
+    <w:p>
+      <w:pPr>
+        <w:rPr>
+          <w:b/>
+          <w:bCs/>
+          <w:lang w:val="en-US"/>
+        </w:rPr>
+      </w:pPr>
+      <w:r>
+        <w:rPr>
+          <w:b/>
+          <w:bCs/>
+          <w:lang w:val="en-US"/>
+        </w:rPr>
+        <w:t>Mutable collections</w:t>
       </w:r>
     </w:p>
     <w:p>
@@ -209,6 +223,7 @@
           <w:noProof/>
           <w:lang w:val="en-US"/>
         </w:rPr>
+        <w:lastRenderedPageBreak/>
         <w:drawing>
           <wp:inline distT="0" distB="0" distL="0" distR="0" wp14:anchorId="46394A8D" wp14:editId="38AB28CC">
             <wp:extent cx="5943600" cy="2344420"/>
@@ -225,7 +240,7 @@
                     <pic:cNvPicPr/>
                   </pic:nvPicPr>
                   <pic:blipFill>
-                    <a:blip r:embed="rId4" cstate="print">
+                    <a:blip r:embed="rId5" cstate="print">
                       <a:extLst>
                         <a:ext uri="{28A0092B-C50C-407E-A947-70E740481C1C}">
                           <a14:useLocalDpi xmlns:a14="http://schemas.microsoft.com/office/drawing/2010/main" val="0"/>
@@ -320,49 +335,21 @@
         <w:rPr>
           <w:lang w:val="en-US"/>
         </w:rPr>
-        <w:t xml:space="preserve">Now, let’s shift gears and talk about unmodifiable collections. These collections are like a display case. You can look at the items inside, but you cannot change them directly. You might use an unmodifiable list when you want to protect data from accidental changes. </w:t>
-      </w:r>
-      <w:r>
-        <w:rPr>
+        <w:t>Now, let’s shift gears and talk about unmodifiable collections. These collections are like a display case. You can look at the items inside, but you cannot change them directly. You might use an unmodifiable list when you want to protect data from accidental changes. Here’s how you can create an unmodifiable list using the `Collections.unmodifiableList()` method:</w:t>
+      </w:r>
+    </w:p>
+    <w:p>
+      <w:pPr>
+        <w:rPr>
+          <w:lang w:val="en-US"/>
+        </w:rPr>
+      </w:pPr>
+      <w:r>
+        <w:rPr>
+          <w:noProof/>
           <w:lang w:val="en-US"/>
         </w:rPr>
         <w:lastRenderedPageBreak/>
-        <w:t>Here’s how you can create an unmodifiable list using the `</w:t>
-      </w:r>
-      <w:proofErr w:type="spellStart"/>
-      <w:r>
-        <w:rPr>
-          <w:lang w:val="en-US"/>
-        </w:rPr>
-        <w:t>Collections.unmodifiableList</w:t>
-      </w:r>
-      <w:proofErr w:type="spellEnd"/>
-      <w:proofErr w:type="gramStart"/>
-      <w:r>
-        <w:rPr>
-          <w:lang w:val="en-US"/>
-        </w:rPr>
-        <w:t>()`</w:t>
-      </w:r>
-      <w:proofErr w:type="gramEnd"/>
-      <w:r>
-        <w:rPr>
-          <w:lang w:val="en-US"/>
-        </w:rPr>
-        <w:t xml:space="preserve"> method:</w:t>
-      </w:r>
-    </w:p>
-    <w:p>
-      <w:pPr>
-        <w:rPr>
-          <w:lang w:val="en-US"/>
-        </w:rPr>
-      </w:pPr>
-      <w:r>
-        <w:rPr>
-          <w:noProof/>
-          <w:lang w:val="en-US"/>
-        </w:rPr>
         <w:drawing>
           <wp:inline distT="0" distB="0" distL="0" distR="0" wp14:anchorId="550C7B1C" wp14:editId="76190394">
             <wp:extent cx="5943600" cy="4959985"/>
@@ -379,7 +366,7 @@
                     <pic:cNvPicPr/>
                   </pic:nvPicPr>
                   <pic:blipFill>
-                    <a:blip r:embed="rId5" cstate="print">
+                    <a:blip r:embed="rId6" cstate="print">
                       <a:extLst>
                         <a:ext uri="{28A0092B-C50C-407E-A947-70E740481C1C}">
                           <a14:useLocalDpi xmlns:a14="http://schemas.microsoft.com/office/drawing/2010/main" val="0"/>
@@ -462,29 +449,7 @@
         <w:rPr>
           <w:lang w:val="en-US"/>
         </w:rPr>
-        <w:t>In contrast to unmodifiable collections, immutable collections don't allow any modifications whatsoever. They are set in stone the moment they are created. Starting from Java 9, you can easily create an immutable list with `</w:t>
-      </w:r>
-      <w:proofErr w:type="spellStart"/>
-      <w:r>
-        <w:rPr>
-          <w:lang w:val="en-US"/>
-        </w:rPr>
-        <w:t>List.of</w:t>
-      </w:r>
-      <w:proofErr w:type="spellEnd"/>
-      <w:proofErr w:type="gramStart"/>
-      <w:r>
-        <w:rPr>
-          <w:lang w:val="en-US"/>
-        </w:rPr>
-        <w:t>()`</w:t>
-      </w:r>
-      <w:proofErr w:type="gramEnd"/>
-      <w:r>
-        <w:rPr>
-          <w:lang w:val="en-US"/>
-        </w:rPr>
-        <w:t>:</w:t>
+        <w:t>In contrast to unmodifiable collections, immutable collections don't allow any modifications whatsoever. They are set in stone the moment they are created. Starting from Java 9, you can easily create an immutable list with `List.of()`:</w:t>
       </w:r>
     </w:p>
     <w:p>
@@ -515,7 +480,7 @@
                     <pic:cNvPicPr/>
                   </pic:nvPicPr>
                   <pic:blipFill>
-                    <a:blip r:embed="rId6" cstate="print">
+                    <a:blip r:embed="rId7" cstate="print">
                       <a:extLst>
                         <a:ext uri="{28A0092B-C50C-407E-A947-70E740481C1C}">
                           <a14:useLocalDpi xmlns:a14="http://schemas.microsoft.com/office/drawing/2010/main" val="0"/>

</xml_diff>